<commit_message>
added changes on ansible
</commit_message>
<xml_diff>
--- a/Ansible_Questions_And_Answers.docx
+++ b/Ansible_Questions_And_Answers.docx
@@ -23,6 +23,7 @@
           <w:sz w:val="24"/>
           <w:szCs w:val="24"/>
         </w:rPr>
+        <w:tab/>
         <w:t>1. What are Ansible roles &amp; how to use it ?</w:t>
       </w:r>
     </w:p>
@@ -17049,6 +17050,19 @@
     </w:p>
     <w:p>
       <w:pPr>
+        <w:pStyle w:val="PreformattedText"/>
+        <w:bidi w:val="0"/>
+        <w:spacing w:before="0" w:after="283"/>
+        <w:rPr>
+          <w:rStyle w:val="SourceText"/>
+        </w:rPr>
+      </w:pPr>
+      <w:r>
+        <w:rPr/>
+      </w:r>
+    </w:p>
+    <w:p>
+      <w:pPr>
         <w:pStyle w:val="TextBody"/>
         <w:rPr/>
       </w:pPr>
@@ -18057,9 +18071,7 @@
           <w:sz w:val="24"/>
           <w:szCs w:val="24"/>
         </w:rPr>
-        <w:t xml:space="preserve"> directive within each iteration to check for the existen</w:t>
-        <w:tab/>
-        <w:t>ce of each file.</w:t>
+        <w:t xml:space="preserve"> directive within each iteration to check for the existence of each file.</w:t>
       </w:r>
     </w:p>
     <w:p>
@@ -18387,6 +18399,81 @@
           <w:szCs w:val="24"/>
         </w:rPr>
         <w:t xml:space="preserve"> directive to repeatedly check the service status until it is running.</w:t>
+      </w:r>
+    </w:p>
+    <w:p>
+      <w:pPr>
+        <w:pStyle w:val="PreformattedText"/>
+        <w:bidi w:val="0"/>
+        <w:spacing w:before="0" w:after="283"/>
+        <w:rPr>
+          <w:rStyle w:val="SourceText"/>
+          <w:rFonts w:ascii="Liberation Serif" w:hAnsi="Liberation Serif"/>
+          <w:b/>
+          <w:b/>
+          <w:bCs/>
+          <w:sz w:val="24"/>
+          <w:szCs w:val="24"/>
+        </w:rPr>
+      </w:pPr>
+      <w:r>
+        <w:rPr>
+          <w:rFonts w:ascii="Liberation Serif" w:hAnsi="Liberation Serif"/>
+          <w:b/>
+          <w:bCs/>
+          <w:sz w:val="24"/>
+          <w:szCs w:val="24"/>
+        </w:rPr>
+      </w:r>
+    </w:p>
+    <w:p>
+      <w:pPr>
+        <w:pStyle w:val="PreformattedText"/>
+        <w:bidi w:val="0"/>
+        <w:spacing w:before="0" w:after="283"/>
+        <w:rPr>
+          <w:rStyle w:val="SourceText"/>
+          <w:rFonts w:ascii="Liberation Serif" w:hAnsi="Liberation Serif"/>
+          <w:b/>
+          <w:b/>
+          <w:bCs/>
+          <w:sz w:val="24"/>
+          <w:szCs w:val="24"/>
+        </w:rPr>
+      </w:pPr>
+      <w:r>
+        <w:rPr>
+          <w:rFonts w:ascii="Liberation Serif" w:hAnsi="Liberation Serif"/>
+          <w:b/>
+          <w:bCs/>
+          <w:sz w:val="24"/>
+          <w:szCs w:val="24"/>
+        </w:rPr>
+      </w:r>
+    </w:p>
+    <w:p>
+      <w:pPr>
+        <w:pStyle w:val="PreformattedText"/>
+        <w:bidi w:val="0"/>
+        <w:spacing w:before="0" w:after="283"/>
+        <w:rPr>
+          <w:rStyle w:val="SourceText"/>
+          <w:rFonts w:ascii="Liberation Serif" w:hAnsi="Liberation Serif"/>
+          <w:b/>
+          <w:b/>
+          <w:bCs/>
+          <w:sz w:val="24"/>
+          <w:szCs w:val="24"/>
+        </w:rPr>
+      </w:pPr>
+      <w:r>
+        <w:rPr>
+          <w:rFonts w:ascii="Liberation Serif" w:hAnsi="Liberation Serif"/>
+          <w:b/>
+          <w:bCs/>
+          <w:sz w:val="24"/>
+          <w:szCs w:val="24"/>
+        </w:rPr>
       </w:r>
     </w:p>
     <w:p>
@@ -19149,6 +19236,81 @@
         <w:pStyle w:val="PreformattedText"/>
         <w:bidi w:val="0"/>
         <w:spacing w:before="0" w:after="283"/>
+        <w:rPr>
+          <w:rStyle w:val="SourceText"/>
+          <w:rFonts w:ascii="Liberation Serif" w:hAnsi="Liberation Serif"/>
+          <w:b/>
+          <w:b/>
+          <w:bCs/>
+          <w:sz w:val="24"/>
+          <w:szCs w:val="24"/>
+        </w:rPr>
+      </w:pPr>
+      <w:r>
+        <w:rPr>
+          <w:rFonts w:ascii="Liberation Serif" w:hAnsi="Liberation Serif"/>
+          <w:b/>
+          <w:bCs/>
+          <w:sz w:val="24"/>
+          <w:szCs w:val="24"/>
+        </w:rPr>
+      </w:r>
+    </w:p>
+    <w:p>
+      <w:pPr>
+        <w:pStyle w:val="PreformattedText"/>
+        <w:bidi w:val="0"/>
+        <w:spacing w:before="0" w:after="283"/>
+        <w:rPr>
+          <w:rStyle w:val="SourceText"/>
+          <w:rFonts w:ascii="Liberation Serif" w:hAnsi="Liberation Serif"/>
+          <w:b/>
+          <w:b/>
+          <w:bCs/>
+          <w:sz w:val="24"/>
+          <w:szCs w:val="24"/>
+        </w:rPr>
+      </w:pPr>
+      <w:r>
+        <w:rPr>
+          <w:rFonts w:ascii="Liberation Serif" w:hAnsi="Liberation Serif"/>
+          <w:b/>
+          <w:bCs/>
+          <w:sz w:val="24"/>
+          <w:szCs w:val="24"/>
+        </w:rPr>
+      </w:r>
+    </w:p>
+    <w:p>
+      <w:pPr>
+        <w:pStyle w:val="PreformattedText"/>
+        <w:bidi w:val="0"/>
+        <w:spacing w:before="0" w:after="283"/>
+        <w:rPr>
+          <w:rStyle w:val="SourceText"/>
+          <w:rFonts w:ascii="Liberation Serif" w:hAnsi="Liberation Serif"/>
+          <w:b/>
+          <w:b/>
+          <w:bCs/>
+          <w:sz w:val="24"/>
+          <w:szCs w:val="24"/>
+        </w:rPr>
+      </w:pPr>
+      <w:r>
+        <w:rPr>
+          <w:rFonts w:ascii="Liberation Serif" w:hAnsi="Liberation Serif"/>
+          <w:b/>
+          <w:bCs/>
+          <w:sz w:val="24"/>
+          <w:szCs w:val="24"/>
+        </w:rPr>
+      </w:r>
+    </w:p>
+    <w:p>
+      <w:pPr>
+        <w:pStyle w:val="PreformattedText"/>
+        <w:bidi w:val="0"/>
+        <w:spacing w:before="0" w:after="283"/>
         <w:rPr/>
       </w:pPr>
       <w:r>
@@ -19803,18 +19965,452 @@
         <w:pStyle w:val="PreformattedText"/>
         <w:bidi w:val="0"/>
         <w:spacing w:before="0" w:after="283"/>
-        <w:rPr/>
-      </w:pPr>
-      <w:r>
-        <w:rPr>
-          <w:rStyle w:val="SourceText"/>
-          <w:rFonts w:ascii="Liberation Serif" w:hAnsi="Liberation Serif"/>
-          <w:b/>
-          <w:bCs/>
-          <w:sz w:val="24"/>
-          <w:szCs w:val="24"/>
-        </w:rPr>
-        <w:t xml:space="preserve">89. </w:t>
+        <w:rPr>
+          <w:rStyle w:val="SourceText"/>
+          <w:rFonts w:ascii="Liberation Serif" w:hAnsi="Liberation Serif"/>
+          <w:b/>
+          <w:b/>
+          <w:bCs/>
+          <w:sz w:val="24"/>
+          <w:szCs w:val="24"/>
+        </w:rPr>
+      </w:pPr>
+      <w:r>
+        <w:rPr/>
+      </w:r>
+    </w:p>
+    <w:p>
+      <w:pPr>
+        <w:pStyle w:val="PreformattedText"/>
+        <w:bidi w:val="0"/>
+        <w:spacing w:before="0" w:after="283"/>
+        <w:rPr>
+          <w:rStyle w:val="SourceText"/>
+          <w:rFonts w:ascii="Liberation Serif" w:hAnsi="Liberation Serif"/>
+          <w:b/>
+          <w:b/>
+          <w:bCs/>
+          <w:sz w:val="24"/>
+          <w:szCs w:val="24"/>
+        </w:rPr>
+      </w:pPr>
+      <w:r>
+        <w:rPr/>
+      </w:r>
+    </w:p>
+    <w:p>
+      <w:pPr>
+        <w:pStyle w:val="PreformattedText"/>
+        <w:bidi w:val="0"/>
+        <w:spacing w:before="0" w:after="283"/>
+        <w:rPr>
+          <w:rStyle w:val="SourceText"/>
+          <w:rFonts w:ascii="Liberation Serif" w:hAnsi="Liberation Serif"/>
+          <w:b/>
+          <w:b/>
+          <w:bCs/>
+          <w:sz w:val="24"/>
+          <w:szCs w:val="24"/>
+        </w:rPr>
+      </w:pPr>
+      <w:r>
+        <w:rPr/>
+      </w:r>
+    </w:p>
+    <w:p>
+      <w:pPr>
+        <w:pStyle w:val="PreformattedText"/>
+        <w:bidi w:val="0"/>
+        <w:spacing w:before="0" w:after="283"/>
+        <w:rPr>
+          <w:rStyle w:val="SourceText"/>
+          <w:rFonts w:ascii="Liberation Serif" w:hAnsi="Liberation Serif"/>
+          <w:b/>
+          <w:b/>
+          <w:bCs/>
+          <w:sz w:val="24"/>
+          <w:szCs w:val="24"/>
+        </w:rPr>
+      </w:pPr>
+      <w:r>
+        <w:rPr/>
+      </w:r>
+    </w:p>
+    <w:p>
+      <w:pPr>
+        <w:pStyle w:val="PreformattedText"/>
+        <w:bidi w:val="0"/>
+        <w:spacing w:before="0" w:after="283"/>
+        <w:rPr/>
+      </w:pPr>
+      <w:r>
+        <w:rPr>
+          <w:rStyle w:val="SourceText"/>
+          <w:rFonts w:ascii="Liberation Serif" w:hAnsi="Liberation Serif"/>
+          <w:b/>
+          <w:bCs/>
+          <w:sz w:val="24"/>
+          <w:szCs w:val="24"/>
+        </w:rPr>
+        <w:t>89. suppose we have dev, prod, stage, uat group in inventory &amp; i want to run playbook for all group except uat group . how to achieve this ?</w:t>
+      </w:r>
+    </w:p>
+    <w:p>
+      <w:pPr>
+        <w:pStyle w:val="PreformattedText"/>
+        <w:bidi w:val="0"/>
+        <w:spacing w:before="0" w:after="283"/>
+        <w:rPr/>
+      </w:pPr>
+      <w:r>
+        <w:rPr>
+          <w:rStyle w:val="SourceText"/>
+          <w:rFonts w:ascii="Liberation Serif" w:hAnsi="Liberation Serif"/>
+          <w:b/>
+          <w:bCs/>
+          <w:sz w:val="24"/>
+          <w:szCs w:val="24"/>
+        </w:rPr>
+        <w:t>Ans:-</w:t>
+      </w:r>
+    </w:p>
+    <w:p>
+      <w:pPr>
+        <w:pStyle w:val="PreformattedText"/>
+        <w:bidi w:val="0"/>
+        <w:spacing w:before="0" w:after="283"/>
+        <w:rPr/>
+      </w:pPr>
+      <w:r>
+        <w:rPr>
+          <w:rStyle w:val="SourceText"/>
+          <w:rFonts w:ascii="Liberation Serif" w:hAnsi="Liberation Serif"/>
+          <w:b w:val="false"/>
+          <w:bCs w:val="false"/>
+          <w:sz w:val="24"/>
+          <w:szCs w:val="24"/>
+        </w:rPr>
+        <w:t>---</w:t>
+      </w:r>
+    </w:p>
+    <w:p>
+      <w:pPr>
+        <w:pStyle w:val="PreformattedText"/>
+        <w:bidi w:val="0"/>
+        <w:spacing w:before="0" w:after="283"/>
+        <w:rPr/>
+      </w:pPr>
+      <w:r>
+        <w:rPr>
+          <w:rStyle w:val="SourceText"/>
+          <w:rFonts w:ascii="Liberation Serif" w:hAnsi="Liberation Serif"/>
+          <w:b w:val="false"/>
+          <w:bCs w:val="false"/>
+          <w:sz w:val="24"/>
+          <w:szCs w:val="24"/>
+        </w:rPr>
+        <w:t>- name: Run tasks on all groups except UAT</w:t>
+      </w:r>
+    </w:p>
+    <w:p>
+      <w:pPr>
+        <w:pStyle w:val="PreformattedText"/>
+        <w:bidi w:val="0"/>
+        <w:spacing w:before="0" w:after="283"/>
+        <w:rPr/>
+      </w:pPr>
+      <w:r>
+        <w:rPr>
+          <w:rStyle w:val="SourceText"/>
+          <w:rFonts w:ascii="Liberation Serif" w:hAnsi="Liberation Serif"/>
+          <w:b w:val="false"/>
+          <w:bCs w:val="false"/>
+          <w:sz w:val="24"/>
+          <w:szCs w:val="24"/>
+        </w:rPr>
+        <w:t xml:space="preserve">  </w:t>
+      </w:r>
+      <w:r>
+        <w:rPr>
+          <w:rStyle w:val="SourceText"/>
+          <w:rFonts w:ascii="Liberation Serif" w:hAnsi="Liberation Serif"/>
+          <w:b w:val="false"/>
+          <w:bCs w:val="false"/>
+          <w:sz w:val="24"/>
+          <w:szCs w:val="24"/>
+        </w:rPr>
+        <w:t>hosts: all:!uat</w:t>
+      </w:r>
+    </w:p>
+    <w:p>
+      <w:pPr>
+        <w:pStyle w:val="PreformattedText"/>
+        <w:bidi w:val="0"/>
+        <w:spacing w:before="0" w:after="283"/>
+        <w:rPr/>
+      </w:pPr>
+      <w:r>
+        <w:rPr>
+          <w:rStyle w:val="SourceText"/>
+          <w:rFonts w:ascii="Liberation Serif" w:hAnsi="Liberation Serif"/>
+          <w:b w:val="false"/>
+          <w:bCs w:val="false"/>
+          <w:sz w:val="24"/>
+          <w:szCs w:val="24"/>
+        </w:rPr>
+        <w:t xml:space="preserve">  </w:t>
+      </w:r>
+      <w:r>
+        <w:rPr>
+          <w:rStyle w:val="SourceText"/>
+          <w:rFonts w:ascii="Liberation Serif" w:hAnsi="Liberation Serif"/>
+          <w:b w:val="false"/>
+          <w:bCs w:val="false"/>
+          <w:sz w:val="24"/>
+          <w:szCs w:val="24"/>
+        </w:rPr>
+        <w:t>tasks:</w:t>
+      </w:r>
+    </w:p>
+    <w:p>
+      <w:pPr>
+        <w:pStyle w:val="PreformattedText"/>
+        <w:bidi w:val="0"/>
+        <w:spacing w:before="0" w:after="283"/>
+        <w:rPr/>
+      </w:pPr>
+      <w:r>
+        <w:rPr>
+          <w:rStyle w:val="SourceText"/>
+          <w:rFonts w:ascii="Liberation Serif" w:hAnsi="Liberation Serif"/>
+          <w:b w:val="false"/>
+          <w:bCs w:val="false"/>
+          <w:sz w:val="24"/>
+          <w:szCs w:val="24"/>
+        </w:rPr>
+        <w:t xml:space="preserve">    </w:t>
+      </w:r>
+      <w:r>
+        <w:rPr>
+          <w:rStyle w:val="SourceText"/>
+          <w:rFonts w:ascii="Liberation Serif" w:hAnsi="Liberation Serif"/>
+          <w:b w:val="false"/>
+          <w:bCs w:val="false"/>
+          <w:sz w:val="24"/>
+          <w:szCs w:val="24"/>
+        </w:rPr>
+        <w:t>- name: Example task</w:t>
+      </w:r>
+    </w:p>
+    <w:p>
+      <w:pPr>
+        <w:pStyle w:val="PreformattedText"/>
+        <w:bidi w:val="0"/>
+        <w:spacing w:before="0" w:after="283"/>
+        <w:rPr/>
+      </w:pPr>
+      <w:r>
+        <w:rPr>
+          <w:rStyle w:val="SourceText"/>
+          <w:rFonts w:ascii="Liberation Serif" w:hAnsi="Liberation Serif"/>
+          <w:b w:val="false"/>
+          <w:bCs w:val="false"/>
+          <w:sz w:val="24"/>
+          <w:szCs w:val="24"/>
+        </w:rPr>
+        <w:t xml:space="preserve">      </w:t>
+      </w:r>
+      <w:r>
+        <w:rPr>
+          <w:rStyle w:val="SourceText"/>
+          <w:rFonts w:ascii="Liberation Serif" w:hAnsi="Liberation Serif"/>
+          <w:b w:val="false"/>
+          <w:bCs w:val="false"/>
+          <w:sz w:val="24"/>
+          <w:szCs w:val="24"/>
+        </w:rPr>
+        <w:t>ansible.builtin.shell: echo "Running on {{ inventory_hostname }}"</w:t>
+      </w:r>
+    </w:p>
+    <w:p>
+      <w:pPr>
+        <w:pStyle w:val="Heading3"/>
+        <w:spacing w:before="0" w:after="140"/>
+        <w:rPr/>
+      </w:pPr>
+      <w:r>
+        <w:rPr/>
+        <w:t>Explanation:</w:t>
+      </w:r>
+    </w:p>
+    <w:p>
+      <w:pPr>
+        <w:pStyle w:val="TextBody"/>
+        <w:numPr>
+          <w:ilvl w:val="0"/>
+          <w:numId w:val="20"/>
+        </w:numPr>
+        <w:tabs>
+          <w:tab w:val="clear" w:pos="709"/>
+          <w:tab w:val="left" w:pos="0" w:leader="none"/>
+        </w:tabs>
+        <w:spacing w:before="0" w:after="0"/>
+        <w:ind w:start="707" w:hanging="283"/>
+        <w:rPr/>
+      </w:pPr>
+      <w:r>
+        <w:rPr>
+          <w:rStyle w:val="SourceText"/>
+        </w:rPr>
+        <w:t>hosts: all:!uat</w:t>
+      </w:r>
+      <w:r>
+        <w:rPr/>
+        <w:t xml:space="preserve">: This tells Ansible to run the playbook on all hosts except those in the </w:t>
+      </w:r>
+      <w:r>
+        <w:rPr>
+          <w:rStyle w:val="SourceText"/>
+        </w:rPr>
+        <w:t>uat</w:t>
+      </w:r>
+      <w:r>
+        <w:rPr/>
+        <w:t xml:space="preserve"> group.</w:t>
+      </w:r>
+    </w:p>
+    <w:p>
+      <w:pPr>
+        <w:pStyle w:val="TextBody"/>
+        <w:numPr>
+          <w:ilvl w:val="0"/>
+          <w:numId w:val="20"/>
+        </w:numPr>
+        <w:tabs>
+          <w:tab w:val="clear" w:pos="709"/>
+          <w:tab w:val="left" w:pos="0" w:leader="none"/>
+        </w:tabs>
+        <w:ind w:start="707" w:hanging="283"/>
+        <w:rPr/>
+      </w:pPr>
+      <w:r>
+        <w:rPr/>
+        <w:t xml:space="preserve">The </w:t>
+      </w:r>
+      <w:r>
+        <w:rPr>
+          <w:rStyle w:val="SourceText"/>
+        </w:rPr>
+        <w:t>!</w:t>
+      </w:r>
+      <w:r>
+        <w:rPr/>
+        <w:t xml:space="preserve"> operator excludes the </w:t>
+      </w:r>
+      <w:r>
+        <w:rPr>
+          <w:rStyle w:val="SourceText"/>
+        </w:rPr>
+        <w:t>uat</w:t>
+      </w:r>
+      <w:r>
+        <w:rPr/>
+        <w:t xml:space="preserve"> group from the playbook execution.</w:t>
+      </w:r>
+    </w:p>
+    <w:p>
+      <w:pPr>
+        <w:pStyle w:val="TextBody"/>
+        <w:spacing w:before="0" w:after="140"/>
+        <w:rPr/>
+      </w:pPr>
+      <w:r>
+        <w:rPr/>
+        <w:t>If you have multiple groups and want to exclude more than one group, you can combine negation for multiple groups:</w:t>
+      </w:r>
+    </w:p>
+    <w:p>
+      <w:pPr>
+        <w:pStyle w:val="PreformattedText"/>
+        <w:rPr/>
+      </w:pPr>
+      <w:r>
+        <w:rPr/>
+        <w:t>yaml</w:t>
+      </w:r>
+    </w:p>
+    <w:p>
+      <w:pPr>
+        <w:pStyle w:val="PreformattedText"/>
+        <w:rPr/>
+      </w:pPr>
+      <w:r>
+        <w:rPr/>
+        <w:t>Copy code</w:t>
+      </w:r>
+    </w:p>
+    <w:p>
+      <w:pPr>
+        <w:pStyle w:val="PreformattedText"/>
+        <w:bidi w:val="0"/>
+        <w:spacing w:before="0" w:after="283"/>
+        <w:rPr/>
+      </w:pPr>
+      <w:r>
+        <w:rPr>
+          <w:rStyle w:val="SourceText"/>
+        </w:rPr>
+        <w:t>hosts: all:!uat:!stage</w:t>
+      </w:r>
+    </w:p>
+    <w:p>
+      <w:pPr>
+        <w:pStyle w:val="TextBody"/>
+        <w:rPr/>
+      </w:pPr>
+      <w:r>
+        <w:rPr/>
+        <w:t xml:space="preserve">This example would exclude both </w:t>
+      </w:r>
+      <w:r>
+        <w:rPr>
+          <w:rStyle w:val="SourceText"/>
+        </w:rPr>
+        <w:t>uat</w:t>
+      </w:r>
+      <w:r>
+        <w:rPr/>
+        <w:t xml:space="preserve"> and </w:t>
+      </w:r>
+      <w:r>
+        <w:rPr>
+          <w:rStyle w:val="SourceText"/>
+        </w:rPr>
+        <w:t>stage</w:t>
+      </w:r>
+      <w:r>
+        <w:rPr/>
+        <w:t xml:space="preserve"> groups, running the playbook only on </w:t>
+      </w:r>
+      <w:r>
+        <w:rPr>
+          <w:rStyle w:val="SourceText"/>
+        </w:rPr>
+        <w:t>dev</w:t>
+      </w:r>
+      <w:r>
+        <w:rPr/>
+        <w:t xml:space="preserve"> and </w:t>
+      </w:r>
+      <w:r>
+        <w:rPr>
+          <w:rStyle w:val="SourceText"/>
+        </w:rPr>
+        <w:t>prod</w:t>
+      </w:r>
+      <w:r>
+        <w:rPr/>
+        <w:t>.</w:t>
       </w:r>
     </w:p>
     <w:p>
@@ -22257,6 +22853,143 @@
     </w:lvl>
   </w:abstractNum>
   <w:abstractNum w:abstractNumId="19">
+    <w:lvl w:ilvl="0">
+      <w:start w:val="1"/>
+      <w:numFmt w:val="bullet"/>
+      <w:lvlText w:val=""/>
+      <w:lvlJc w:val="start"/>
+      <w:pPr>
+        <w:tabs>
+          <w:tab w:val="num" w:pos="707"/>
+        </w:tabs>
+        <w:ind w:start="707" w:hanging="283"/>
+      </w:pPr>
+      <w:rPr>
+        <w:rFonts w:ascii="Symbol" w:hAnsi="Symbol" w:cs="Symbol" w:hint="default"/>
+      </w:rPr>
+    </w:lvl>
+    <w:lvl w:ilvl="1">
+      <w:start w:val="1"/>
+      <w:numFmt w:val="bullet"/>
+      <w:lvlText w:val=""/>
+      <w:lvlJc w:val="start"/>
+      <w:pPr>
+        <w:tabs>
+          <w:tab w:val="num" w:pos="1414"/>
+        </w:tabs>
+        <w:ind w:start="1414" w:hanging="283"/>
+      </w:pPr>
+      <w:rPr>
+        <w:rFonts w:ascii="Symbol" w:hAnsi="Symbol" w:cs="Symbol" w:hint="default"/>
+      </w:rPr>
+    </w:lvl>
+    <w:lvl w:ilvl="2">
+      <w:start w:val="1"/>
+      <w:numFmt w:val="bullet"/>
+      <w:lvlText w:val=""/>
+      <w:lvlJc w:val="start"/>
+      <w:pPr>
+        <w:tabs>
+          <w:tab w:val="num" w:pos="2121"/>
+        </w:tabs>
+        <w:ind w:start="2121" w:hanging="283"/>
+      </w:pPr>
+      <w:rPr>
+        <w:rFonts w:ascii="Symbol" w:hAnsi="Symbol" w:cs="Symbol" w:hint="default"/>
+      </w:rPr>
+    </w:lvl>
+    <w:lvl w:ilvl="3">
+      <w:start w:val="1"/>
+      <w:numFmt w:val="bullet"/>
+      <w:lvlText w:val=""/>
+      <w:lvlJc w:val="start"/>
+      <w:pPr>
+        <w:tabs>
+          <w:tab w:val="num" w:pos="2828"/>
+        </w:tabs>
+        <w:ind w:start="2828" w:hanging="283"/>
+      </w:pPr>
+      <w:rPr>
+        <w:rFonts w:ascii="Symbol" w:hAnsi="Symbol" w:cs="Symbol" w:hint="default"/>
+      </w:rPr>
+    </w:lvl>
+    <w:lvl w:ilvl="4">
+      <w:start w:val="1"/>
+      <w:numFmt w:val="bullet"/>
+      <w:lvlText w:val=""/>
+      <w:lvlJc w:val="start"/>
+      <w:pPr>
+        <w:tabs>
+          <w:tab w:val="num" w:pos="3535"/>
+        </w:tabs>
+        <w:ind w:start="3535" w:hanging="283"/>
+      </w:pPr>
+      <w:rPr>
+        <w:rFonts w:ascii="Symbol" w:hAnsi="Symbol" w:cs="Symbol" w:hint="default"/>
+      </w:rPr>
+    </w:lvl>
+    <w:lvl w:ilvl="5">
+      <w:start w:val="1"/>
+      <w:numFmt w:val="bullet"/>
+      <w:lvlText w:val=""/>
+      <w:lvlJc w:val="start"/>
+      <w:pPr>
+        <w:tabs>
+          <w:tab w:val="num" w:pos="4242"/>
+        </w:tabs>
+        <w:ind w:start="4242" w:hanging="283"/>
+      </w:pPr>
+      <w:rPr>
+        <w:rFonts w:ascii="Symbol" w:hAnsi="Symbol" w:cs="Symbol" w:hint="default"/>
+      </w:rPr>
+    </w:lvl>
+    <w:lvl w:ilvl="6">
+      <w:start w:val="1"/>
+      <w:numFmt w:val="bullet"/>
+      <w:lvlText w:val=""/>
+      <w:lvlJc w:val="start"/>
+      <w:pPr>
+        <w:tabs>
+          <w:tab w:val="num" w:pos="4949"/>
+        </w:tabs>
+        <w:ind w:start="4949" w:hanging="283"/>
+      </w:pPr>
+      <w:rPr>
+        <w:rFonts w:ascii="Symbol" w:hAnsi="Symbol" w:cs="Symbol" w:hint="default"/>
+      </w:rPr>
+    </w:lvl>
+    <w:lvl w:ilvl="7">
+      <w:start w:val="1"/>
+      <w:numFmt w:val="bullet"/>
+      <w:lvlText w:val=""/>
+      <w:lvlJc w:val="start"/>
+      <w:pPr>
+        <w:tabs>
+          <w:tab w:val="num" w:pos="5656"/>
+        </w:tabs>
+        <w:ind w:start="5656" w:hanging="283"/>
+      </w:pPr>
+      <w:rPr>
+        <w:rFonts w:ascii="Symbol" w:hAnsi="Symbol" w:cs="Symbol" w:hint="default"/>
+      </w:rPr>
+    </w:lvl>
+    <w:lvl w:ilvl="8">
+      <w:start w:val="1"/>
+      <w:numFmt w:val="bullet"/>
+      <w:lvlText w:val=""/>
+      <w:lvlJc w:val="start"/>
+      <w:pPr>
+        <w:tabs>
+          <w:tab w:val="num" w:pos="6363"/>
+        </w:tabs>
+        <w:ind w:start="6363" w:hanging="283"/>
+      </w:pPr>
+      <w:rPr>
+        <w:rFonts w:ascii="Symbol" w:hAnsi="Symbol" w:cs="Symbol" w:hint="default"/>
+      </w:rPr>
+    </w:lvl>
+  </w:abstractNum>
+  <w:abstractNum w:abstractNumId="20">
     <w:lvl w:ilvl="0">
       <w:start w:val="1"/>
       <w:numFmt w:val="bullet"/>
@@ -22449,6 +23182,9 @@
   </w:num>
   <w:num w:numId="19">
     <w:abstractNumId w:val="19"/>
+  </w:num>
+  <w:num w:numId="20">
+    <w:abstractNumId w:val="20"/>
   </w:num>
 </w:numbering>
 </file>

</xml_diff>